<commit_message>
update git user manual
</commit_message>
<xml_diff>
--- a/Doc/GitHub使用手册.docx
+++ b/Doc/GitHub使用手册.docx
@@ -5,7 +5,6 @@
     <w:p>
       <w:pPr>
         <w:rPr>
-          <w:rFonts w:hint="eastAsia"/>
           <w:b/>
           <w:noProof/>
           <w:sz w:val="28"/>
@@ -52,7 +51,6 @@
         </w:numPr>
         <w:ind w:firstLineChars="0"/>
         <w:rPr>
-          <w:rFonts w:hint="eastAsia"/>
           <w:noProof/>
           <w:szCs w:val="21"/>
         </w:rPr>
@@ -77,7 +75,6 @@
     <w:p>
       <w:pPr>
         <w:rPr>
-          <w:rFonts w:hint="eastAsia"/>
           <w:noProof/>
           <w:szCs w:val="21"/>
         </w:rPr>
@@ -133,7 +130,6 @@
         </w:numPr>
         <w:ind w:firstLineChars="0"/>
         <w:rPr>
-          <w:rFonts w:hint="eastAsia"/>
           <w:noProof/>
           <w:szCs w:val="21"/>
         </w:rPr>
@@ -157,7 +153,6 @@
     <w:p>
       <w:pPr>
         <w:rPr>
-          <w:rFonts w:hint="eastAsia"/>
           <w:szCs w:val="21"/>
         </w:rPr>
       </w:pPr>
@@ -212,7 +207,6 @@
         </w:numPr>
         <w:ind w:firstLineChars="0"/>
         <w:rPr>
-          <w:rFonts w:hint="eastAsia"/>
           <w:szCs w:val="21"/>
         </w:rPr>
       </w:pPr>
@@ -227,7 +221,6 @@
     <w:p>
       <w:pPr>
         <w:rPr>
-          <w:rFonts w:hint="eastAsia"/>
           <w:szCs w:val="21"/>
         </w:rPr>
       </w:pPr>
@@ -276,23 +269,20 @@
     <w:p>
       <w:pPr>
         <w:rPr>
-          <w:rFonts w:hint="eastAsia"/>
-          <w:szCs w:val="21"/>
-        </w:rPr>
-      </w:pPr>
-    </w:p>
-    <w:p>
-      <w:pPr>
-        <w:rPr>
-          <w:rFonts w:hint="eastAsia"/>
-          <w:szCs w:val="21"/>
-        </w:rPr>
-      </w:pPr>
-    </w:p>
-    <w:p>
-      <w:pPr>
-        <w:rPr>
-          <w:rFonts w:hint="eastAsia"/>
+          <w:szCs w:val="21"/>
+        </w:rPr>
+      </w:pPr>
+    </w:p>
+    <w:p>
+      <w:pPr>
+        <w:rPr>
+          <w:szCs w:val="21"/>
+        </w:rPr>
+      </w:pPr>
+    </w:p>
+    <w:p>
+      <w:pPr>
+        <w:rPr>
           <w:b/>
           <w:color w:val="000000" w:themeColor="text1"/>
           <w:sz w:val="28"/>
@@ -607,7 +597,6 @@
         <w:jc w:val="both"/>
         <w:rPr>
           <w:rStyle w:val="bjh-strong"/>
-          <w:rFonts w:hint="eastAsia"/>
           <w:b/>
           <w:bCs/>
           <w:color w:val="333333"/>
@@ -802,7 +791,6 @@
         <w:jc w:val="both"/>
         <w:rPr>
           <w:rStyle w:val="bjh-p"/>
-          <w:rFonts w:hint="eastAsia"/>
           <w:color w:val="333333"/>
           <w:sz w:val="21"/>
           <w:szCs w:val="21"/>
@@ -1086,7 +1074,6 @@
         <w:jc w:val="both"/>
         <w:rPr>
           <w:rStyle w:val="bjh-p"/>
-          <w:rFonts w:hint="eastAsia"/>
           <w:color w:val="333333"/>
           <w:sz w:val="21"/>
           <w:szCs w:val="21"/>
@@ -1968,7 +1955,6 @@
         <w:jc w:val="both"/>
         <w:rPr>
           <w:rStyle w:val="bjh-p"/>
-          <w:rFonts w:hint="eastAsia"/>
           <w:color w:val="333333"/>
           <w:sz w:val="21"/>
           <w:szCs w:val="21"/>
@@ -2040,7 +2026,6 @@
         <w:jc w:val="both"/>
         <w:rPr>
           <w:rStyle w:val="bjh-p"/>
-          <w:rFonts w:hint="eastAsia"/>
           <w:color w:val="333333"/>
           <w:sz w:val="21"/>
           <w:szCs w:val="21"/>
@@ -2202,7 +2187,6 @@
         <w:shd w:val="clear" w:color="auto" w:fill="FFFFFF"/>
         <w:jc w:val="center"/>
         <w:rPr>
-          <w:rFonts w:hint="eastAsia"/>
           <w:szCs w:val="21"/>
         </w:rPr>
       </w:pPr>
@@ -2266,7 +2250,6 @@
       <w:pPr>
         <w:shd w:val="clear" w:color="auto" w:fill="FFFFFF"/>
         <w:rPr>
-          <w:rFonts w:hint="eastAsia"/>
           <w:szCs w:val="21"/>
         </w:rPr>
       </w:pPr>
@@ -2299,7 +2282,6 @@
         </w:numPr>
         <w:ind w:firstLineChars="0"/>
         <w:rPr>
-          <w:rFonts w:hint="eastAsia"/>
           <w:b/>
           <w:szCs w:val="21"/>
         </w:rPr>
@@ -2322,7 +2304,6 @@
         </w:numPr>
         <w:ind w:firstLineChars="0"/>
         <w:rPr>
-          <w:rFonts w:hint="eastAsia"/>
           <w:szCs w:val="21"/>
         </w:rPr>
       </w:pPr>
@@ -2375,7 +2356,6 @@
         </w:numPr>
         <w:ind w:firstLineChars="0"/>
         <w:rPr>
-          <w:rFonts w:hint="eastAsia"/>
           <w:szCs w:val="21"/>
         </w:rPr>
       </w:pPr>
@@ -2409,14 +2389,7 @@
           <w:rFonts w:hint="eastAsia"/>
           <w:szCs w:val="21"/>
         </w:rPr>
-        <w:t xml:space="preserve"> </w:t>
-      </w:r>
-      <w:r>
-        <w:rPr>
-          <w:rFonts w:hint="eastAsia"/>
-          <w:szCs w:val="21"/>
-        </w:rPr>
-        <w:t>status</w:t>
+        <w:t xml:space="preserve"> status</w:t>
       </w:r>
       <w:r>
         <w:rPr>
@@ -2442,7 +2415,6 @@
         </w:numPr>
         <w:ind w:firstLineChars="0"/>
         <w:rPr>
-          <w:rFonts w:hint="eastAsia"/>
           <w:szCs w:val="21"/>
         </w:rPr>
       </w:pPr>
@@ -2486,7 +2458,6 @@
         </w:numPr>
         <w:ind w:firstLineChars="0"/>
         <w:rPr>
-          <w:rFonts w:hint="eastAsia"/>
           <w:szCs w:val="21"/>
         </w:rPr>
       </w:pPr>
@@ -2546,7 +2517,6 @@
         </w:numPr>
         <w:ind w:firstLineChars="0"/>
         <w:rPr>
-          <w:rFonts w:hint="eastAsia"/>
           <w:szCs w:val="21"/>
         </w:rPr>
       </w:pPr>
@@ -2652,7 +2622,6 @@
         </w:numPr>
         <w:ind w:firstLineChars="0"/>
         <w:rPr>
-          <w:rFonts w:hint="eastAsia"/>
           <w:szCs w:val="21"/>
         </w:rPr>
       </w:pPr>
@@ -2701,7 +2670,6 @@
         <w:pStyle w:val="a4"/>
         <w:ind w:left="420" w:firstLineChars="0" w:firstLine="0"/>
         <w:rPr>
-          <w:rFonts w:hint="eastAsia"/>
           <w:szCs w:val="21"/>
         </w:rPr>
       </w:pPr>
@@ -2773,7 +2741,6 @@
         </w:numPr>
         <w:ind w:firstLineChars="0"/>
         <w:rPr>
-          <w:rFonts w:hint="eastAsia"/>
           <w:szCs w:val="21"/>
         </w:rPr>
       </w:pPr>
@@ -2790,7 +2757,6 @@
         <w:pStyle w:val="a4"/>
         <w:ind w:left="420" w:firstLineChars="0" w:firstLine="0"/>
         <w:rPr>
-          <w:rFonts w:hint="eastAsia"/>
           <w:szCs w:val="21"/>
         </w:rPr>
       </w:pPr>
@@ -2815,14 +2781,7 @@
           <w:rFonts w:hint="eastAsia"/>
           <w:szCs w:val="21"/>
         </w:rPr>
-        <w:t xml:space="preserve"> remote add origin</w:t>
-      </w:r>
-      <w:r>
-        <w:rPr>
-          <w:rFonts w:hint="eastAsia"/>
-          <w:szCs w:val="21"/>
-        </w:rPr>
-        <w:t xml:space="preserve"> </w:t>
+        <w:t xml:space="preserve"> remote add origin </w:t>
       </w:r>
       <w:r>
         <w:rPr>
@@ -2848,7 +2807,6 @@
         </w:numPr>
         <w:ind w:firstLineChars="0"/>
         <w:rPr>
-          <w:rFonts w:hint="eastAsia"/>
           <w:szCs w:val="21"/>
         </w:rPr>
       </w:pPr>
@@ -2902,7 +2860,6 @@
         <w:pStyle w:val="a4"/>
         <w:ind w:left="420" w:firstLineChars="0" w:firstLine="0"/>
         <w:rPr>
-          <w:rFonts w:hint="eastAsia"/>
           <w:szCs w:val="21"/>
         </w:rPr>
       </w:pPr>
@@ -2939,7 +2896,6 @@
         </w:numPr>
         <w:ind w:firstLineChars="0"/>
         <w:rPr>
-          <w:rFonts w:hint="eastAsia"/>
           <w:szCs w:val="21"/>
         </w:rPr>
       </w:pPr>
@@ -2990,7 +2946,6 @@
         </w:numPr>
         <w:ind w:firstLineChars="0"/>
         <w:rPr>
-          <w:rFonts w:hint="eastAsia"/>
           <w:b/>
           <w:szCs w:val="21"/>
         </w:rPr>
@@ -3013,7 +2968,6 @@
         </w:numPr>
         <w:ind w:firstLineChars="0"/>
         <w:rPr>
-          <w:rFonts w:hint="eastAsia"/>
           <w:szCs w:val="21"/>
         </w:rPr>
       </w:pPr>
@@ -3066,7 +3020,6 @@
         </w:numPr>
         <w:ind w:firstLineChars="0"/>
         <w:rPr>
-          <w:rFonts w:hint="eastAsia"/>
           <w:szCs w:val="21"/>
         </w:rPr>
       </w:pPr>
@@ -3110,7 +3063,6 @@
         </w:numPr>
         <w:ind w:firstLineChars="0"/>
         <w:rPr>
-          <w:rFonts w:hint="eastAsia"/>
           <w:szCs w:val="21"/>
         </w:rPr>
       </w:pPr>
@@ -3163,7 +3115,6 @@
         </w:numPr>
         <w:ind w:firstLineChars="0"/>
         <w:rPr>
-          <w:rFonts w:hint="eastAsia"/>
           <w:szCs w:val="21"/>
         </w:rPr>
       </w:pPr>
@@ -3207,7 +3158,6 @@
         </w:numPr>
         <w:ind w:firstLineChars="0"/>
         <w:rPr>
-          <w:rFonts w:hint="eastAsia"/>
           <w:szCs w:val="21"/>
         </w:rPr>
       </w:pPr>
@@ -3245,136 +3195,296 @@
     <w:p>
       <w:pPr>
         <w:rPr>
-          <w:rFonts w:hint="eastAsia"/>
-          <w:szCs w:val="21"/>
-        </w:rPr>
-      </w:pPr>
-    </w:p>
-    <w:p>
-      <w:pPr>
-        <w:rPr>
-          <w:rFonts w:hint="eastAsia"/>
-          <w:szCs w:val="21"/>
-        </w:rPr>
-      </w:pPr>
-    </w:p>
-    <w:p>
-      <w:pPr>
-        <w:rPr>
-          <w:rFonts w:hint="eastAsia"/>
-          <w:szCs w:val="21"/>
-        </w:rPr>
-      </w:pPr>
-    </w:p>
-    <w:p>
-      <w:pPr>
-        <w:rPr>
-          <w:rFonts w:hint="eastAsia"/>
-          <w:szCs w:val="21"/>
-        </w:rPr>
-      </w:pPr>
-    </w:p>
-    <w:p>
-      <w:pPr>
-        <w:rPr>
-          <w:rFonts w:hint="eastAsia"/>
-          <w:szCs w:val="21"/>
-        </w:rPr>
-      </w:pPr>
-    </w:p>
-    <w:p>
-      <w:pPr>
-        <w:rPr>
-          <w:rFonts w:hint="eastAsia"/>
-          <w:szCs w:val="21"/>
-        </w:rPr>
-      </w:pPr>
-    </w:p>
-    <w:p>
-      <w:pPr>
-        <w:rPr>
-          <w:rFonts w:hint="eastAsia"/>
-          <w:szCs w:val="21"/>
-        </w:rPr>
-      </w:pPr>
-    </w:p>
-    <w:p>
-      <w:pPr>
-        <w:rPr>
-          <w:rFonts w:hint="eastAsia"/>
-          <w:szCs w:val="21"/>
-        </w:rPr>
-      </w:pPr>
-    </w:p>
-    <w:p>
-      <w:pPr>
-        <w:rPr>
-          <w:rFonts w:hint="eastAsia"/>
-          <w:szCs w:val="21"/>
-        </w:rPr>
-      </w:pPr>
-    </w:p>
-    <w:p>
-      <w:pPr>
-        <w:rPr>
-          <w:rFonts w:hint="eastAsia"/>
-          <w:szCs w:val="21"/>
-        </w:rPr>
-      </w:pPr>
-    </w:p>
-    <w:p>
-      <w:pPr>
-        <w:rPr>
-          <w:rFonts w:hint="eastAsia"/>
-          <w:szCs w:val="21"/>
-        </w:rPr>
-      </w:pPr>
-    </w:p>
-    <w:p>
-      <w:pPr>
-        <w:rPr>
-          <w:rFonts w:hint="eastAsia"/>
-          <w:szCs w:val="21"/>
-        </w:rPr>
-      </w:pPr>
-    </w:p>
-    <w:p>
-      <w:pPr>
-        <w:rPr>
-          <w:rFonts w:hint="eastAsia"/>
-          <w:szCs w:val="21"/>
-        </w:rPr>
-      </w:pPr>
-    </w:p>
-    <w:p>
-      <w:pPr>
-        <w:rPr>
-          <w:rFonts w:hint="eastAsia"/>
-          <w:szCs w:val="21"/>
-        </w:rPr>
-      </w:pPr>
-    </w:p>
-    <w:p>
-      <w:pPr>
-        <w:rPr>
-          <w:rFonts w:hint="eastAsia"/>
-          <w:szCs w:val="21"/>
-        </w:rPr>
-      </w:pPr>
-    </w:p>
-    <w:p>
-      <w:pPr>
-        <w:rPr>
-          <w:rFonts w:hint="eastAsia"/>
-          <w:szCs w:val="21"/>
-        </w:rPr>
-      </w:pPr>
+          <w:szCs w:val="21"/>
+        </w:rPr>
+      </w:pPr>
+    </w:p>
+    <w:p>
+      <w:pPr>
+        <w:rPr>
+          <w:rFonts w:hint="eastAsia"/>
+          <w:szCs w:val="21"/>
+        </w:rPr>
+      </w:pPr>
+      <w:r>
+        <w:rPr>
+          <w:szCs w:val="21"/>
+        </w:rPr>
+        <w:t>Attention</w:t>
+      </w:r>
+      <w:r>
+        <w:rPr>
+          <w:rFonts w:hint="eastAsia"/>
+          <w:szCs w:val="21"/>
+        </w:rPr>
+        <w:t>：</w:t>
+      </w:r>
+      <w:r>
+        <w:rPr>
+          <w:szCs w:val="21"/>
+        </w:rPr>
+        <w:t>如果没有登录账号</w:t>
+      </w:r>
+      <w:r>
+        <w:rPr>
+          <w:rFonts w:hint="eastAsia"/>
+          <w:szCs w:val="21"/>
+        </w:rPr>
+        <w:t>，</w:t>
+      </w:r>
+      <w:r>
+        <w:rPr>
+          <w:szCs w:val="21"/>
+        </w:rPr>
+        <w:t>好像不能推送数据到远程仓库</w:t>
+      </w:r>
+      <w:r>
+        <w:rPr>
+          <w:rFonts w:hint="eastAsia"/>
+          <w:szCs w:val="21"/>
+        </w:rPr>
+        <w:t>。</w:t>
+      </w:r>
+    </w:p>
+    <w:p>
+      <w:pPr>
+        <w:rPr>
+          <w:rFonts w:hint="eastAsia"/>
+          <w:szCs w:val="21"/>
+        </w:rPr>
+      </w:pPr>
+      <w:r>
+        <w:rPr>
+          <w:rFonts w:hint="eastAsia"/>
+          <w:szCs w:val="21"/>
+        </w:rPr>
+        <w:t>当执行上述操作后，如果发现</w:t>
+      </w:r>
+      <w:r>
+        <w:rPr>
+          <w:rFonts w:hint="eastAsia"/>
+          <w:szCs w:val="21"/>
+        </w:rPr>
+        <w:t>在</w:t>
+      </w:r>
+      <w:proofErr w:type="spellStart"/>
+      <w:r>
+        <w:rPr>
+          <w:rFonts w:hint="eastAsia"/>
+          <w:szCs w:val="21"/>
+        </w:rPr>
+        <w:t>addcommit</w:t>
+      </w:r>
+      <w:proofErr w:type="spellEnd"/>
+      <w:r>
+        <w:rPr>
+          <w:rFonts w:hint="eastAsia"/>
+          <w:szCs w:val="21"/>
+        </w:rPr>
+        <w:t>提示</w:t>
+      </w:r>
+      <w:r>
+        <w:rPr>
+          <w:rFonts w:hint="eastAsia"/>
+          <w:szCs w:val="21"/>
+        </w:rPr>
+        <w:t>未关联推送相应路径</w:t>
+      </w:r>
+      <w:r>
+        <w:rPr>
+          <w:rFonts w:hint="eastAsia"/>
+          <w:szCs w:val="21"/>
+        </w:rPr>
+        <w:t>。然后</w:t>
+      </w:r>
+      <w:r>
+        <w:rPr>
+          <w:rFonts w:hint="eastAsia"/>
+          <w:szCs w:val="21"/>
+        </w:rPr>
+        <w:t>输入指令</w:t>
+      </w:r>
+      <w:r>
+        <w:rPr>
+          <w:rFonts w:hint="eastAsia"/>
+          <w:szCs w:val="21"/>
+        </w:rPr>
+        <w:t>5</w:t>
+      </w:r>
+      <w:r>
+        <w:rPr>
+          <w:rFonts w:hint="eastAsia"/>
+          <w:szCs w:val="21"/>
+        </w:rPr>
+        <w:t>时，</w:t>
+      </w:r>
+      <w:r>
+        <w:rPr>
+          <w:rFonts w:hint="eastAsia"/>
+          <w:szCs w:val="21"/>
+        </w:rPr>
+        <w:t>提示</w:t>
+      </w:r>
+      <w:r>
+        <w:rPr>
+          <w:rFonts w:hint="eastAsia"/>
+          <w:szCs w:val="21"/>
+        </w:rPr>
+        <w:t>登录账号，</w:t>
+      </w:r>
+      <w:r>
+        <w:rPr>
+          <w:rFonts w:hint="eastAsia"/>
+          <w:szCs w:val="21"/>
+        </w:rPr>
+        <w:t>按照提示登录账号，输入密码。</w:t>
+      </w:r>
+    </w:p>
+    <w:p>
+      <w:pPr>
+        <w:rPr>
+          <w:szCs w:val="21"/>
+        </w:rPr>
+      </w:pPr>
+      <w:r>
+        <w:rPr>
+          <w:rFonts w:hint="eastAsia"/>
+          <w:szCs w:val="21"/>
+        </w:rPr>
+        <w:t>登录成功后，再次执行指令</w:t>
+      </w:r>
+      <w:r>
+        <w:rPr>
+          <w:rFonts w:hint="eastAsia"/>
+          <w:szCs w:val="21"/>
+        </w:rPr>
+        <w:t>4</w:t>
+      </w:r>
+      <w:r>
+        <w:rPr>
+          <w:rFonts w:hint="eastAsia"/>
+          <w:szCs w:val="21"/>
+        </w:rPr>
+        <w:t>、</w:t>
+      </w:r>
+      <w:r>
+        <w:rPr>
+          <w:rFonts w:hint="eastAsia"/>
+          <w:szCs w:val="21"/>
+        </w:rPr>
+        <w:t>5</w:t>
+      </w:r>
+      <w:r>
+        <w:rPr>
+          <w:rFonts w:hint="eastAsia"/>
+          <w:szCs w:val="21"/>
+        </w:rPr>
+        <w:t>即可。</w:t>
+      </w:r>
       <w:bookmarkStart w:id="0" w:name="_GoBack"/>
       <w:bookmarkEnd w:id="0"/>
     </w:p>
     <w:p>
       <w:pPr>
         <w:rPr>
+          <w:szCs w:val="21"/>
+        </w:rPr>
+      </w:pPr>
+    </w:p>
+    <w:p>
+      <w:pPr>
+        <w:rPr>
+          <w:szCs w:val="21"/>
+        </w:rPr>
+      </w:pPr>
+    </w:p>
+    <w:p>
+      <w:pPr>
+        <w:rPr>
+          <w:szCs w:val="21"/>
+        </w:rPr>
+      </w:pPr>
+    </w:p>
+    <w:p>
+      <w:pPr>
+        <w:rPr>
+          <w:szCs w:val="21"/>
+        </w:rPr>
+      </w:pPr>
+    </w:p>
+    <w:p>
+      <w:pPr>
+        <w:rPr>
+          <w:szCs w:val="21"/>
+        </w:rPr>
+      </w:pPr>
+    </w:p>
+    <w:p>
+      <w:pPr>
+        <w:rPr>
+          <w:szCs w:val="21"/>
+        </w:rPr>
+      </w:pPr>
+    </w:p>
+    <w:p>
+      <w:pPr>
+        <w:rPr>
+          <w:szCs w:val="21"/>
+        </w:rPr>
+      </w:pPr>
+    </w:p>
+    <w:p>
+      <w:pPr>
+        <w:rPr>
+          <w:szCs w:val="21"/>
+        </w:rPr>
+      </w:pPr>
+    </w:p>
+    <w:p>
+      <w:pPr>
+        <w:rPr>
+          <w:szCs w:val="21"/>
+        </w:rPr>
+      </w:pPr>
+    </w:p>
+    <w:p>
+      <w:pPr>
+        <w:rPr>
+          <w:szCs w:val="21"/>
+        </w:rPr>
+      </w:pPr>
+    </w:p>
+    <w:p>
+      <w:pPr>
+        <w:rPr>
+          <w:szCs w:val="21"/>
+        </w:rPr>
+      </w:pPr>
+    </w:p>
+    <w:p>
+      <w:pPr>
+        <w:rPr>
+          <w:szCs w:val="21"/>
+        </w:rPr>
+      </w:pPr>
+    </w:p>
+    <w:p>
+      <w:pPr>
+        <w:rPr>
+          <w:szCs w:val="21"/>
+        </w:rPr>
+      </w:pPr>
+    </w:p>
+    <w:p>
+      <w:pPr>
+        <w:rPr>
+          <w:szCs w:val="21"/>
+        </w:rPr>
+      </w:pPr>
+    </w:p>
+    <w:p>
+      <w:pPr>
+        <w:rPr>
           <w:b/>
           <w:sz w:val="28"/>
           <w:szCs w:val="28"/>
@@ -3387,7 +3497,6 @@
           <w:sz w:val="28"/>
           <w:szCs w:val="28"/>
         </w:rPr>
-        <w:lastRenderedPageBreak/>
         <w:t>如何将</w:t>
       </w:r>
       <w:proofErr w:type="spellStart"/>
@@ -3423,13 +3532,24 @@
         <w:ind w:firstLineChars="0"/>
         <w:jc w:val="left"/>
         <w:rPr>
+          <w:rFonts w:ascii="微软雅黑" w:eastAsia="微软雅黑" w:hAnsi="微软雅黑" w:cs="Arial"/>
+          <w:color w:val="000000" w:themeColor="text1"/>
+          <w:kern w:val="0"/>
+          <w:sz w:val="18"/>
+          <w:szCs w:val="18"/>
+        </w:rPr>
+      </w:pPr>
+      <w:r>
+        <w:rPr>
           <w:rFonts w:ascii="微软雅黑" w:eastAsia="微软雅黑" w:hAnsi="微软雅黑" w:cs="Arial" w:hint="eastAsia"/>
           <w:color w:val="000000" w:themeColor="text1"/>
           <w:kern w:val="0"/>
           <w:sz w:val="18"/>
           <w:szCs w:val="18"/>
         </w:rPr>
-      </w:pPr>
+        <w:t>打开登录个人</w:t>
+      </w:r>
+      <w:proofErr w:type="spellStart"/>
       <w:r>
         <w:rPr>
           <w:rFonts w:ascii="微软雅黑" w:eastAsia="微软雅黑" w:hAnsi="微软雅黑" w:cs="Arial" w:hint="eastAsia"/>
@@ -3438,9 +3558,9 @@
           <w:sz w:val="18"/>
           <w:szCs w:val="18"/>
         </w:rPr>
-        <w:t>打开登录个人</w:t>
-      </w:r>
-      <w:proofErr w:type="spellStart"/>
+        <w:t>Github</w:t>
+      </w:r>
+      <w:proofErr w:type="spellEnd"/>
       <w:r>
         <w:rPr>
           <w:rFonts w:ascii="微软雅黑" w:eastAsia="微软雅黑" w:hAnsi="微软雅黑" w:cs="Arial" w:hint="eastAsia"/>
@@ -3449,9 +3569,24 @@
           <w:sz w:val="18"/>
           <w:szCs w:val="18"/>
         </w:rPr>
-        <w:t>Github</w:t>
-      </w:r>
-      <w:proofErr w:type="spellEnd"/>
+        <w:t>并进入到需要克隆的项目内容文件所在页。</w:t>
+      </w:r>
+    </w:p>
+    <w:p>
+      <w:pPr>
+        <w:pStyle w:val="a4"/>
+        <w:widowControl/>
+        <w:spacing w:line="390" w:lineRule="atLeast"/>
+        <w:ind w:firstLineChars="0" w:firstLine="360"/>
+        <w:jc w:val="left"/>
+        <w:rPr>
+          <w:rFonts w:ascii="微软雅黑" w:eastAsia="微软雅黑" w:hAnsi="微软雅黑" w:cs="Arial"/>
+          <w:color w:val="000000" w:themeColor="text1"/>
+          <w:kern w:val="0"/>
+          <w:sz w:val="18"/>
+          <w:szCs w:val="18"/>
+        </w:rPr>
+      </w:pPr>
       <w:r>
         <w:rPr>
           <w:rFonts w:ascii="微软雅黑" w:eastAsia="微软雅黑" w:hAnsi="微软雅黑" w:cs="Arial" w:hint="eastAsia"/>
@@ -3460,32 +3595,6 @@
           <w:sz w:val="18"/>
           <w:szCs w:val="18"/>
         </w:rPr>
-        <w:t>并进入到需要克隆的项目内容文件所在页。</w:t>
-      </w:r>
-    </w:p>
-    <w:p>
-      <w:pPr>
-        <w:pStyle w:val="a4"/>
-        <w:widowControl/>
-        <w:spacing w:line="390" w:lineRule="atLeast"/>
-        <w:ind w:firstLineChars="0" w:firstLine="360"/>
-        <w:jc w:val="left"/>
-        <w:rPr>
-          <w:rFonts w:ascii="微软雅黑" w:eastAsia="微软雅黑" w:hAnsi="微软雅黑" w:cs="Arial" w:hint="eastAsia"/>
-          <w:color w:val="000000" w:themeColor="text1"/>
-          <w:kern w:val="0"/>
-          <w:sz w:val="18"/>
-          <w:szCs w:val="18"/>
-        </w:rPr>
-      </w:pPr>
-      <w:r>
-        <w:rPr>
-          <w:rFonts w:ascii="微软雅黑" w:eastAsia="微软雅黑" w:hAnsi="微软雅黑" w:cs="Arial" w:hint="eastAsia"/>
-          <w:color w:val="000000" w:themeColor="text1"/>
-          <w:kern w:val="0"/>
-          <w:sz w:val="18"/>
-          <w:szCs w:val="18"/>
-        </w:rPr>
         <w:t>如下可以看到文件地址（重要）和文件项目名。</w:t>
       </w:r>
     </w:p>
@@ -3497,7 +3606,7 @@
         <w:ind w:firstLineChars="0" w:firstLine="0"/>
         <w:jc w:val="center"/>
         <w:rPr>
-          <w:rFonts w:ascii="微软雅黑" w:eastAsia="微软雅黑" w:hAnsi="微软雅黑" w:cs="Arial" w:hint="eastAsia"/>
+          <w:rFonts w:ascii="微软雅黑" w:eastAsia="微软雅黑" w:hAnsi="微软雅黑" w:cs="Arial"/>
           <w:color w:val="000000" w:themeColor="text1"/>
           <w:kern w:val="0"/>
           <w:sz w:val="18"/>
@@ -3573,13 +3682,24 @@
         <w:ind w:firstLineChars="0"/>
         <w:jc w:val="left"/>
         <w:rPr>
+          <w:rFonts w:ascii="微软雅黑" w:eastAsia="微软雅黑" w:hAnsi="微软雅黑" w:cs="Arial"/>
+          <w:color w:val="000000" w:themeColor="text1"/>
+          <w:kern w:val="0"/>
+          <w:sz w:val="18"/>
+          <w:szCs w:val="18"/>
+        </w:rPr>
+      </w:pPr>
+      <w:r>
+        <w:rPr>
           <w:rFonts w:ascii="微软雅黑" w:eastAsia="微软雅黑" w:hAnsi="微软雅黑" w:cs="Arial" w:hint="eastAsia"/>
           <w:color w:val="000000" w:themeColor="text1"/>
           <w:kern w:val="0"/>
           <w:sz w:val="18"/>
           <w:szCs w:val="18"/>
         </w:rPr>
-      </w:pPr>
+        <w:t>打开</w:t>
+      </w:r>
+      <w:proofErr w:type="spellStart"/>
       <w:r>
         <w:rPr>
           <w:rFonts w:ascii="微软雅黑" w:eastAsia="微软雅黑" w:hAnsi="微软雅黑" w:cs="Arial" w:hint="eastAsia"/>
@@ -3588,9 +3708,9 @@
           <w:sz w:val="18"/>
           <w:szCs w:val="18"/>
         </w:rPr>
-        <w:t>打开</w:t>
-      </w:r>
-      <w:proofErr w:type="spellStart"/>
+        <w:t>Git</w:t>
+      </w:r>
+      <w:proofErr w:type="spellEnd"/>
       <w:r>
         <w:rPr>
           <w:rFonts w:ascii="微软雅黑" w:eastAsia="微软雅黑" w:hAnsi="微软雅黑" w:cs="Arial" w:hint="eastAsia"/>
@@ -3599,9 +3719,20 @@
           <w:sz w:val="18"/>
           <w:szCs w:val="18"/>
         </w:rPr>
-        <w:t>Git</w:t>
-      </w:r>
-      <w:proofErr w:type="spellEnd"/>
+        <w:t xml:space="preserve"> Bash如下所示，使用</w:t>
+      </w:r>
+      <w:r>
+        <w:rPr>
+          <w:rFonts w:ascii="微软雅黑" w:eastAsia="微软雅黑" w:hAnsi="微软雅黑" w:cs="Arial" w:hint="eastAsia"/>
+          <w:b/>
+          <w:bCs/>
+          <w:color w:val="000000" w:themeColor="text1"/>
+          <w:kern w:val="0"/>
+          <w:sz w:val="18"/>
+          <w:szCs w:val="18"/>
+        </w:rPr>
+        <w:t>“cd ××（文件地址）”</w:t>
+      </w:r>
       <w:r>
         <w:rPr>
           <w:rFonts w:ascii="微软雅黑" w:eastAsia="微软雅黑" w:hAnsi="微软雅黑" w:cs="Arial" w:hint="eastAsia"/>
@@ -3610,7 +3741,33 @@
           <w:sz w:val="18"/>
           <w:szCs w:val="18"/>
         </w:rPr>
-        <w:t xml:space="preserve"> Bash如下所示，使用</w:t>
+        <w:t>命令进入本地库。</w:t>
+      </w:r>
+    </w:p>
+    <w:p>
+      <w:pPr>
+        <w:pStyle w:val="a4"/>
+        <w:widowControl/>
+        <w:spacing w:line="390" w:lineRule="atLeast"/>
+        <w:ind w:firstLineChars="0" w:firstLine="360"/>
+        <w:jc w:val="left"/>
+        <w:rPr>
+          <w:rFonts w:ascii="微软雅黑" w:eastAsia="微软雅黑" w:hAnsi="微软雅黑" w:cs="Arial"/>
+          <w:color w:val="000000" w:themeColor="text1"/>
+          <w:kern w:val="0"/>
+          <w:sz w:val="18"/>
+          <w:szCs w:val="18"/>
+        </w:rPr>
+      </w:pPr>
+      <w:r>
+        <w:rPr>
+          <w:rFonts w:ascii="微软雅黑" w:eastAsia="微软雅黑" w:hAnsi="微软雅黑" w:cs="Arial" w:hint="eastAsia"/>
+          <w:color w:val="000000" w:themeColor="text1"/>
+          <w:kern w:val="0"/>
+          <w:sz w:val="18"/>
+          <w:szCs w:val="18"/>
+        </w:rPr>
+        <w:t>然后使用命令</w:t>
       </w:r>
       <w:r>
         <w:rPr>
@@ -3622,8 +3779,50 @@
           <w:sz w:val="18"/>
           <w:szCs w:val="18"/>
         </w:rPr>
-        <w:t>“cd ××（文件地址）”</w:t>
-      </w:r>
+        <w:t>“</w:t>
+      </w:r>
+      <w:proofErr w:type="spellStart"/>
+      <w:r>
+        <w:rPr>
+          <w:rFonts w:ascii="微软雅黑" w:eastAsia="微软雅黑" w:hAnsi="微软雅黑" w:cs="Arial" w:hint="eastAsia"/>
+          <w:b/>
+          <w:bCs/>
+          <w:color w:val="000000" w:themeColor="text1"/>
+          <w:kern w:val="0"/>
+          <w:sz w:val="18"/>
+          <w:szCs w:val="18"/>
+        </w:rPr>
+        <w:t>git</w:t>
+      </w:r>
+      <w:proofErr w:type="spellEnd"/>
+      <w:r>
+        <w:rPr>
+          <w:rFonts w:ascii="微软雅黑" w:eastAsia="微软雅黑" w:hAnsi="微软雅黑" w:cs="Arial" w:hint="eastAsia"/>
+          <w:b/>
+          <w:bCs/>
+          <w:color w:val="000000" w:themeColor="text1"/>
+          <w:kern w:val="0"/>
+          <w:sz w:val="18"/>
+          <w:szCs w:val="18"/>
+        </w:rPr>
+        <w:t xml:space="preserve"> clone +文件地址（https://github.com/........）”</w:t>
+      </w:r>
+    </w:p>
+    <w:p>
+      <w:pPr>
+        <w:pStyle w:val="a4"/>
+        <w:widowControl/>
+        <w:spacing w:line="390" w:lineRule="atLeast"/>
+        <w:ind w:firstLineChars="0" w:firstLine="360"/>
+        <w:jc w:val="left"/>
+        <w:rPr>
+          <w:rFonts w:ascii="微软雅黑" w:eastAsia="微软雅黑" w:hAnsi="微软雅黑" w:cs="Arial"/>
+          <w:color w:val="000000" w:themeColor="text1"/>
+          <w:kern w:val="0"/>
+          <w:sz w:val="18"/>
+          <w:szCs w:val="18"/>
+        </w:rPr>
+      </w:pPr>
       <w:r>
         <w:rPr>
           <w:rFonts w:ascii="微软雅黑" w:eastAsia="微软雅黑" w:hAnsi="微软雅黑" w:cs="Arial" w:hint="eastAsia"/>
@@ -3632,16 +3831,10 @@
           <w:sz w:val="18"/>
           <w:szCs w:val="18"/>
         </w:rPr>
-        <w:t>命令进入本地库。</w:t>
-      </w:r>
-    </w:p>
-    <w:p>
-      <w:pPr>
-        <w:pStyle w:val="a4"/>
-        <w:widowControl/>
-        <w:spacing w:line="390" w:lineRule="atLeast"/>
-        <w:ind w:firstLineChars="0" w:firstLine="360"/>
-        <w:jc w:val="left"/>
+        <w:t>如下红框所示。即可将</w:t>
+      </w:r>
+      <w:proofErr w:type="spellStart"/>
+      <w:r>
         <w:rPr>
           <w:rFonts w:ascii="微软雅黑" w:eastAsia="微软雅黑" w:hAnsi="微软雅黑" w:cs="Arial" w:hint="eastAsia"/>
           <w:color w:val="000000" w:themeColor="text1"/>
@@ -3649,7 +3842,9 @@
           <w:sz w:val="18"/>
           <w:szCs w:val="18"/>
         </w:rPr>
-      </w:pPr>
+        <w:t>Github</w:t>
+      </w:r>
+      <w:proofErr w:type="spellEnd"/>
       <w:r>
         <w:rPr>
           <w:rFonts w:ascii="微软雅黑" w:eastAsia="微软雅黑" w:hAnsi="微软雅黑" w:cs="Arial" w:hint="eastAsia"/>
@@ -3658,92 +3853,6 @@
           <w:sz w:val="18"/>
           <w:szCs w:val="18"/>
         </w:rPr>
-        <w:t>然后使用命令</w:t>
-      </w:r>
-      <w:r>
-        <w:rPr>
-          <w:rFonts w:ascii="微软雅黑" w:eastAsia="微软雅黑" w:hAnsi="微软雅黑" w:cs="Arial" w:hint="eastAsia"/>
-          <w:b/>
-          <w:bCs/>
-          <w:color w:val="000000" w:themeColor="text1"/>
-          <w:kern w:val="0"/>
-          <w:sz w:val="18"/>
-          <w:szCs w:val="18"/>
-        </w:rPr>
-        <w:t>“</w:t>
-      </w:r>
-      <w:proofErr w:type="spellStart"/>
-      <w:r>
-        <w:rPr>
-          <w:rFonts w:ascii="微软雅黑" w:eastAsia="微软雅黑" w:hAnsi="微软雅黑" w:cs="Arial" w:hint="eastAsia"/>
-          <w:b/>
-          <w:bCs/>
-          <w:color w:val="000000" w:themeColor="text1"/>
-          <w:kern w:val="0"/>
-          <w:sz w:val="18"/>
-          <w:szCs w:val="18"/>
-        </w:rPr>
-        <w:t>git</w:t>
-      </w:r>
-      <w:proofErr w:type="spellEnd"/>
-      <w:r>
-        <w:rPr>
-          <w:rFonts w:ascii="微软雅黑" w:eastAsia="微软雅黑" w:hAnsi="微软雅黑" w:cs="Arial" w:hint="eastAsia"/>
-          <w:b/>
-          <w:bCs/>
-          <w:color w:val="000000" w:themeColor="text1"/>
-          <w:kern w:val="0"/>
-          <w:sz w:val="18"/>
-          <w:szCs w:val="18"/>
-        </w:rPr>
-        <w:t xml:space="preserve"> clone +文件地址（https://github.com/........）”</w:t>
-      </w:r>
-    </w:p>
-    <w:p>
-      <w:pPr>
-        <w:pStyle w:val="a4"/>
-        <w:widowControl/>
-        <w:spacing w:line="390" w:lineRule="atLeast"/>
-        <w:ind w:firstLineChars="0" w:firstLine="360"/>
-        <w:jc w:val="left"/>
-        <w:rPr>
-          <w:rFonts w:ascii="微软雅黑" w:eastAsia="微软雅黑" w:hAnsi="微软雅黑" w:cs="Arial" w:hint="eastAsia"/>
-          <w:color w:val="000000" w:themeColor="text1"/>
-          <w:kern w:val="0"/>
-          <w:sz w:val="18"/>
-          <w:szCs w:val="18"/>
-        </w:rPr>
-      </w:pPr>
-      <w:r>
-        <w:rPr>
-          <w:rFonts w:ascii="微软雅黑" w:eastAsia="微软雅黑" w:hAnsi="微软雅黑" w:cs="Arial" w:hint="eastAsia"/>
-          <w:color w:val="000000" w:themeColor="text1"/>
-          <w:kern w:val="0"/>
-          <w:sz w:val="18"/>
-          <w:szCs w:val="18"/>
-        </w:rPr>
-        <w:t>如下红框所示。即可将</w:t>
-      </w:r>
-      <w:proofErr w:type="spellStart"/>
-      <w:r>
-        <w:rPr>
-          <w:rFonts w:ascii="微软雅黑" w:eastAsia="微软雅黑" w:hAnsi="微软雅黑" w:cs="Arial" w:hint="eastAsia"/>
-          <w:color w:val="000000" w:themeColor="text1"/>
-          <w:kern w:val="0"/>
-          <w:sz w:val="18"/>
-          <w:szCs w:val="18"/>
-        </w:rPr>
-        <w:t>Github</w:t>
-      </w:r>
-      <w:proofErr w:type="spellEnd"/>
-      <w:r>
-        <w:rPr>
-          <w:rFonts w:ascii="微软雅黑" w:eastAsia="微软雅黑" w:hAnsi="微软雅黑" w:cs="Arial" w:hint="eastAsia"/>
-          <w:color w:val="000000" w:themeColor="text1"/>
-          <w:kern w:val="0"/>
-          <w:sz w:val="18"/>
-          <w:szCs w:val="18"/>
-        </w:rPr>
         <w:t>上的文件下载克隆到本地库。</w:t>
       </w:r>
     </w:p>
@@ -3755,7 +3864,7 @@
         <w:ind w:left="420" w:firstLineChars="0" w:firstLine="0"/>
         <w:jc w:val="center"/>
         <w:rPr>
-          <w:rFonts w:ascii="微软雅黑" w:eastAsia="微软雅黑" w:hAnsi="微软雅黑" w:cs="Arial" w:hint="eastAsia"/>
+          <w:rFonts w:ascii="微软雅黑" w:eastAsia="微软雅黑" w:hAnsi="微软雅黑" w:cs="Arial"/>
           <w:color w:val="000000" w:themeColor="text1"/>
           <w:kern w:val="0"/>
           <w:szCs w:val="21"/>
@@ -5818,7 +5927,7 @@
 </file>
 
 <file path=customXml/itemProps1.xml><?xml version="1.0" encoding="utf-8"?>
-<ds:datastoreItem xmlns:ds="http://schemas.openxmlformats.org/officeDocument/2006/customXml" ds:itemID="{959E11E0-2316-4138-B439-87755BD58208}">
+<ds:datastoreItem xmlns:ds="http://schemas.openxmlformats.org/officeDocument/2006/customXml" ds:itemID="{63A453ED-2A2F-4F79-B817-56BD6AED667E}">
   <ds:schemaRefs>
     <ds:schemaRef ds:uri="http://schemas.openxmlformats.org/officeDocument/2006/bibliography"/>
   </ds:schemaRefs>

</xml_diff>